<commit_message>
fix thuê 1 xe
</commit_message>
<xml_diff>
--- a/Final Project/Design/SDD.docx
+++ b/Final Project/Design/SDD.docx
@@ -21277,15 +21277,12 @@
         <w:keepNext/>
       </w:pPr>
       <w:r>
-        <w:rPr>
-          <w:noProof/>
-        </w:rPr>
         <w:lastRenderedPageBreak/>
         <w:drawing>
-          <wp:inline distT="0" distB="0" distL="0" distR="0" wp14:anchorId="14578BD1" wp14:editId="22B35B8A">
-            <wp:extent cx="5772726" cy="3571875"/>
+          <wp:inline distT="0" distB="0" distL="0" distR="0" wp14:anchorId="1B3F30A6" wp14:editId="5F151256">
+            <wp:extent cx="6210625" cy="3836355"/>
             <wp:effectExtent l="0" t="0" r="0" b="0"/>
-            <wp:docPr id="1299610422" name="Picture 1299610422"/>
+            <wp:docPr id="15" name="Picture 15"/>
             <wp:cNvGraphicFramePr>
               <a:graphicFrameLocks xmlns:a="http://schemas.openxmlformats.org/drawingml/2006/main" noChangeAspect="1"/>
             </wp:cNvGraphicFramePr>
@@ -21293,17 +21290,11 @@
               <a:graphicData uri="http://schemas.openxmlformats.org/drawingml/2006/picture">
                 <pic:pic xmlns:pic="http://schemas.openxmlformats.org/drawingml/2006/picture">
                   <pic:nvPicPr>
-                    <pic:cNvPr id="0" name=""/>
+                    <pic:cNvPr id="1" name=""/>
                     <pic:cNvPicPr/>
                   </pic:nvPicPr>
                   <pic:blipFill>
-                    <a:blip r:embed="rId26">
-                      <a:extLst>
-                        <a:ext uri="{28A0092B-C50C-407E-A947-70E740481C1C}">
-                          <a14:useLocalDpi xmlns:a14="http://schemas.microsoft.com/office/drawing/2010/main" val="0"/>
-                        </a:ext>
-                      </a:extLst>
-                    </a:blip>
+                    <a:blip r:embed="rId26"/>
                     <a:stretch>
                       <a:fillRect/>
                     </a:stretch>
@@ -21311,7 +21302,7 @@
                   <pic:spPr>
                     <a:xfrm>
                       <a:off x="0" y="0"/>
-                      <a:ext cx="5772726" cy="3571875"/>
+                      <a:ext cx="6235610" cy="3851788"/>
                     </a:xfrm>
                     <a:prstGeom prst="rect">
                       <a:avLst/>
@@ -21323,6 +21314,8 @@
           </wp:inline>
         </w:drawing>
       </w:r>
+      <w:bookmarkStart w:id="48" w:name="_GoBack"/>
+      <w:bookmarkEnd w:id="48"/>
     </w:p>
     <w:p>
       <w:pPr>
@@ -21333,7 +21326,7 @@
           <w:i/>
         </w:rPr>
       </w:pPr>
-      <w:bookmarkStart w:id="48" w:name="_Toc59685391"/>
+      <w:bookmarkStart w:id="49" w:name="_Toc59685391"/>
       <w:r>
         <w:t xml:space="preserve">Hình </w:t>
       </w:r>
@@ -21355,7 +21348,7 @@
         </w:rPr>
         <w:t xml:space="preserve"> Sơ đồ thực thể liên kết</w:t>
       </w:r>
-      <w:bookmarkEnd w:id="48"/>
+      <w:bookmarkEnd w:id="49"/>
     </w:p>
     <w:p/>
     <w:p>
@@ -21435,12 +21428,12 @@
       <w:pPr>
         <w:pStyle w:val="Heading3"/>
       </w:pPr>
-      <w:bookmarkStart w:id="49" w:name="_Toc59685373"/>
+      <w:bookmarkStart w:id="50" w:name="_Toc59685373"/>
       <w:r>
         <w:lastRenderedPageBreak/>
         <w:t>Database Design</w:t>
       </w:r>
-      <w:bookmarkEnd w:id="49"/>
+      <w:bookmarkEnd w:id="50"/>
     </w:p>
     <w:p>
       <w:pPr>
@@ -21519,7 +21512,7 @@
           <w:i/>
         </w:rPr>
       </w:pPr>
-      <w:bookmarkStart w:id="50" w:name="_Toc59685392"/>
+      <w:bookmarkStart w:id="51" w:name="_Toc59685392"/>
       <w:r>
         <w:t xml:space="preserve">Hình </w:t>
       </w:r>
@@ -21541,7 +21534,7 @@
         </w:rPr>
         <w:t>Model diagrams</w:t>
       </w:r>
-      <w:bookmarkEnd w:id="50"/>
+      <w:bookmarkEnd w:id="51"/>
     </w:p>
     <w:p/>
     <w:p>
@@ -22390,7 +22383,7 @@
           <w:i/>
         </w:rPr>
       </w:pPr>
-      <w:bookmarkStart w:id="51" w:name="_Toc59685413"/>
+      <w:bookmarkStart w:id="52" w:name="_Toc59685413"/>
       <w:r>
         <w:t xml:space="preserve">Bảng </w:t>
       </w:r>
@@ -22409,7 +22402,7 @@
         </w:rPr>
         <w:t>. Chi tiết thiết kế bảng Bikes</w:t>
       </w:r>
-      <w:bookmarkEnd w:id="51"/>
+      <w:bookmarkEnd w:id="52"/>
     </w:p>
     <w:p>
       <w:pPr>
@@ -23162,7 +23155,7 @@
           <w:i/>
         </w:rPr>
       </w:pPr>
-      <w:bookmarkStart w:id="52" w:name="_Toc59685414"/>
+      <w:bookmarkStart w:id="53" w:name="_Toc59685414"/>
       <w:r>
         <w:t xml:space="preserve">Bảng </w:t>
       </w:r>
@@ -23184,7 +23177,7 @@
         </w:rPr>
         <w:t xml:space="preserve"> Chi tiết thiết kế bảng Stations</w:t>
       </w:r>
-      <w:bookmarkEnd w:id="52"/>
+      <w:bookmarkEnd w:id="53"/>
     </w:p>
     <w:p>
       <w:pPr>
@@ -23945,7 +23938,7 @@
           <w:i/>
         </w:rPr>
       </w:pPr>
-      <w:bookmarkStart w:id="53" w:name="_Toc59685415"/>
+      <w:bookmarkStart w:id="54" w:name="_Toc59685415"/>
       <w:r>
         <w:t xml:space="preserve">Bảng </w:t>
       </w:r>
@@ -23970,7 +23963,7 @@
         </w:rPr>
         <w:t>Chi tiết thiết kế bảng Rental</w:t>
       </w:r>
-      <w:bookmarkEnd w:id="53"/>
+      <w:bookmarkEnd w:id="54"/>
     </w:p>
     <w:p>
       <w:pPr>
@@ -24597,7 +24590,7 @@
           <w:i/>
         </w:rPr>
       </w:pPr>
-      <w:bookmarkStart w:id="54" w:name="_Toc59685416"/>
+      <w:bookmarkStart w:id="55" w:name="_Toc59685416"/>
       <w:r>
         <w:t xml:space="preserve">Bảng </w:t>
       </w:r>
@@ -24619,7 +24612,7 @@
         </w:rPr>
         <w:t>Chi tiết thiết kế bảng Customer</w:t>
       </w:r>
-      <w:bookmarkEnd w:id="54"/>
+      <w:bookmarkEnd w:id="55"/>
     </w:p>
     <w:p>
       <w:pPr>
@@ -25298,7 +25291,7 @@
           <w:i/>
         </w:rPr>
       </w:pPr>
-      <w:bookmarkStart w:id="55" w:name="_Toc59685417"/>
+      <w:bookmarkStart w:id="56" w:name="_Toc59685417"/>
       <w:r>
         <w:t xml:space="preserve">Bảng </w:t>
       </w:r>
@@ -25320,7 +25313,7 @@
         </w:rPr>
         <w:t xml:space="preserve"> Chi tiết thiết kế bảng Cards</w:t>
       </w:r>
-      <w:bookmarkEnd w:id="55"/>
+      <w:bookmarkEnd w:id="56"/>
     </w:p>
     <w:p>
       <w:pPr>
@@ -25747,7 +25740,7 @@
           <w:i/>
         </w:rPr>
       </w:pPr>
-      <w:bookmarkStart w:id="56" w:name="_Toc59685418"/>
+      <w:bookmarkStart w:id="57" w:name="_Toc59685418"/>
       <w:r>
         <w:t xml:space="preserve">Bảng </w:t>
       </w:r>
@@ -25769,7 +25762,7 @@
         </w:rPr>
         <w:t xml:space="preserve"> Chi tiết thiết kế bảng Electric_bike</w:t>
       </w:r>
-      <w:bookmarkEnd w:id="56"/>
+      <w:bookmarkEnd w:id="57"/>
     </w:p>
     <w:p>
       <w:pPr>
@@ -26191,7 +26184,7 @@
           <w:i/>
         </w:rPr>
       </w:pPr>
-      <w:bookmarkStart w:id="57" w:name="_Toc59685419"/>
+      <w:bookmarkStart w:id="58" w:name="_Toc59685419"/>
       <w:r>
         <w:t xml:space="preserve">Bảng </w:t>
       </w:r>
@@ -26213,7 +26206,7 @@
         </w:rPr>
         <w:t xml:space="preserve"> Chi tiết thiết kế bảng Rental_Transaction</w:t>
       </w:r>
-      <w:bookmarkEnd w:id="57"/>
+      <w:bookmarkEnd w:id="58"/>
     </w:p>
     <w:p>
       <w:pPr>
@@ -26896,7 +26889,7 @@
           <w:i/>
         </w:rPr>
       </w:pPr>
-      <w:bookmarkStart w:id="58" w:name="_Toc59685420"/>
+      <w:bookmarkStart w:id="59" w:name="_Toc59685420"/>
       <w:r>
         <w:t xml:space="preserve">Bảng </w:t>
       </w:r>
@@ -26918,27 +26911,27 @@
         </w:rPr>
         <w:t>Chi tiết thiết kế bảng Transactions</w:t>
       </w:r>
-      <w:bookmarkEnd w:id="58"/>
+      <w:bookmarkEnd w:id="59"/>
     </w:p>
     <w:p>
       <w:pPr>
         <w:pStyle w:val="Heading2"/>
       </w:pPr>
-      <w:bookmarkStart w:id="59" w:name="_Toc59685374"/>
+      <w:bookmarkStart w:id="60" w:name="_Toc59685374"/>
       <w:r>
         <w:t>Class Design</w:t>
       </w:r>
-      <w:bookmarkEnd w:id="59"/>
+      <w:bookmarkEnd w:id="60"/>
     </w:p>
     <w:p>
       <w:pPr>
         <w:pStyle w:val="Heading3"/>
       </w:pPr>
-      <w:bookmarkStart w:id="60" w:name="_Toc59685375"/>
+      <w:bookmarkStart w:id="61" w:name="_Toc59685375"/>
       <w:r>
         <w:t>General Class Diagram</w:t>
       </w:r>
-      <w:bookmarkEnd w:id="60"/>
+      <w:bookmarkEnd w:id="61"/>
     </w:p>
     <w:p>
       <w:pPr>
@@ -27000,7 +26993,7 @@
           <w:i/>
         </w:rPr>
       </w:pPr>
-      <w:bookmarkStart w:id="61" w:name="_Toc59685393"/>
+      <w:bookmarkStart w:id="62" w:name="_Toc59685393"/>
       <w:r>
         <w:t xml:space="preserve">Hình </w:t>
       </w:r>
@@ -27022,18 +27015,18 @@
         </w:rPr>
         <w:t xml:space="preserve"> Biểu đồ mô tả phụ thuộc chung giữa các package trong hệ thống</w:t>
       </w:r>
-      <w:bookmarkEnd w:id="61"/>
+      <w:bookmarkEnd w:id="62"/>
     </w:p>
     <w:p>
       <w:pPr>
         <w:pStyle w:val="Heading3"/>
       </w:pPr>
-      <w:bookmarkStart w:id="62" w:name="_Toc59685376"/>
+      <w:bookmarkStart w:id="63" w:name="_Toc59685376"/>
       <w:r>
         <w:lastRenderedPageBreak/>
         <w:t>Biểu đồ lớp</w:t>
       </w:r>
-      <w:bookmarkEnd w:id="62"/>
+      <w:bookmarkEnd w:id="63"/>
     </w:p>
     <w:p>
       <w:pPr>
@@ -27097,7 +27090,7 @@
           <w:i/>
         </w:rPr>
       </w:pPr>
-      <w:bookmarkStart w:id="63" w:name="_Toc59685394"/>
+      <w:bookmarkStart w:id="64" w:name="_Toc59685394"/>
       <w:r>
         <w:t xml:space="preserve">Hình </w:t>
       </w:r>
@@ -27125,7 +27118,7 @@
         </w:rPr>
         <w:t>Biểu đồ lớp của package Data</w:t>
       </w:r>
-      <w:bookmarkEnd w:id="63"/>
+      <w:bookmarkEnd w:id="64"/>
     </w:p>
     <w:p>
       <w:pPr>
@@ -27187,7 +27180,7 @@
           <w:i/>
         </w:rPr>
       </w:pPr>
-      <w:bookmarkStart w:id="64" w:name="_Toc59685395"/>
+      <w:bookmarkStart w:id="65" w:name="_Toc59685395"/>
       <w:r>
         <w:t xml:space="preserve">Hình </w:t>
       </w:r>
@@ -27209,7 +27202,7 @@
         </w:rPr>
         <w:t xml:space="preserve"> Biểu đồ lớp cho package Business</w:t>
       </w:r>
-      <w:bookmarkEnd w:id="64"/>
+      <w:bookmarkEnd w:id="65"/>
     </w:p>
     <w:p/>
     <w:p/>
@@ -27273,7 +27266,7 @@
           <w:i/>
         </w:rPr>
       </w:pPr>
-      <w:bookmarkStart w:id="65" w:name="_Toc59685396"/>
+      <w:bookmarkStart w:id="66" w:name="_Toc59685396"/>
       <w:r>
         <w:t xml:space="preserve">Hình </w:t>
       </w:r>
@@ -27295,7 +27288,7 @@
         </w:rPr>
         <w:t xml:space="preserve"> Biểu đồ lớp cho package Presentation</w:t>
       </w:r>
-      <w:bookmarkEnd w:id="65"/>
+      <w:bookmarkEnd w:id="66"/>
     </w:p>
     <w:p>
       <w:pPr>
@@ -27362,7 +27355,7 @@
         <w:pStyle w:val="Caption"/>
         <w:jc w:val="center"/>
       </w:pPr>
-      <w:bookmarkStart w:id="66" w:name="_Toc59685397"/>
+      <w:bookmarkStart w:id="67" w:name="_Toc59685397"/>
       <w:r>
         <w:t xml:space="preserve">Hình </w:t>
       </w:r>
@@ -27384,7 +27377,7 @@
         </w:rPr>
         <w:t>Biểu đồ lớp cho package Exception</w:t>
       </w:r>
-      <w:bookmarkEnd w:id="66"/>
+      <w:bookmarkEnd w:id="67"/>
     </w:p>
     <w:p/>
     <w:p>
@@ -27452,7 +27445,7 @@
         <w:pStyle w:val="Caption"/>
         <w:jc w:val="center"/>
       </w:pPr>
-      <w:bookmarkStart w:id="67" w:name="_Toc59685398"/>
+      <w:bookmarkStart w:id="68" w:name="_Toc59685398"/>
       <w:r>
         <w:t xml:space="preserve">Hình </w:t>
       </w:r>
@@ -27474,7 +27467,7 @@
         </w:rPr>
         <w:t>Biểu đồ lớp cho package Util</w:t>
       </w:r>
-      <w:bookmarkEnd w:id="67"/>
+      <w:bookmarkEnd w:id="68"/>
     </w:p>
     <w:p/>
     <w:p>
@@ -27548,7 +27541,7 @@
         <w:pStyle w:val="Caption"/>
         <w:jc w:val="center"/>
       </w:pPr>
-      <w:bookmarkStart w:id="68" w:name="_Toc59685399"/>
+      <w:bookmarkStart w:id="69" w:name="_Toc59685399"/>
       <w:r>
         <w:t xml:space="preserve">Hình </w:t>
       </w:r>
@@ -27570,18 +27563,18 @@
         </w:rPr>
         <w:t>Biểu đồ lớp cho subsystem Interbank</w:t>
       </w:r>
-      <w:bookmarkEnd w:id="68"/>
+      <w:bookmarkEnd w:id="69"/>
     </w:p>
     <w:p/>
     <w:p>
       <w:pPr>
         <w:pStyle w:val="Heading3"/>
       </w:pPr>
-      <w:bookmarkStart w:id="69" w:name="_Toc59685377"/>
+      <w:bookmarkStart w:id="70" w:name="_Toc59685377"/>
       <w:r>
         <w:t>Class Design</w:t>
       </w:r>
-      <w:bookmarkEnd w:id="69"/>
+      <w:bookmarkEnd w:id="70"/>
     </w:p>
     <w:p>
       <w:pPr>
@@ -30094,12 +30087,12 @@
       <w:pPr>
         <w:pStyle w:val="Heading1"/>
       </w:pPr>
-      <w:bookmarkStart w:id="70" w:name="_Toc59685378"/>
+      <w:bookmarkStart w:id="71" w:name="_Toc59685378"/>
       <w:r>
         <w:lastRenderedPageBreak/>
         <w:t>Design Considerations</w:t>
       </w:r>
-      <w:bookmarkEnd w:id="70"/>
+      <w:bookmarkEnd w:id="71"/>
     </w:p>
     <w:p>
       <w:pPr>
@@ -30108,11 +30101,11 @@
           <w:lang w:val="vi-VN"/>
         </w:rPr>
       </w:pPr>
-      <w:bookmarkStart w:id="71" w:name="_Toc59685379"/>
+      <w:bookmarkStart w:id="72" w:name="_Toc59685379"/>
       <w:r>
         <w:t>Mục tiêu và phương châm</w:t>
       </w:r>
-      <w:bookmarkEnd w:id="71"/>
+      <w:bookmarkEnd w:id="72"/>
     </w:p>
     <w:p>
       <w:r>
@@ -30340,14 +30333,14 @@
       <w:pPr>
         <w:pStyle w:val="Heading2"/>
       </w:pPr>
-      <w:bookmarkStart w:id="72" w:name="_Toc59685380"/>
+      <w:bookmarkStart w:id="73" w:name="_Toc59685380"/>
       <w:r>
         <w:rPr>
           <w:lang w:val="vi-VN"/>
         </w:rPr>
         <w:t>Chiến lược</w:t>
       </w:r>
-      <w:bookmarkEnd w:id="72"/>
+      <w:bookmarkEnd w:id="73"/>
     </w:p>
     <w:p>
       <w:r>
@@ -30659,14 +30652,14 @@
           <w:lang w:val="vi-VN"/>
         </w:rPr>
       </w:pPr>
-      <w:bookmarkStart w:id="73" w:name="_Toc59685381"/>
+      <w:bookmarkStart w:id="74" w:name="_Toc59685381"/>
       <w:r>
         <w:rPr>
           <w:lang w:val="vi-VN"/>
         </w:rPr>
         <w:t xml:space="preserve">Coupling </w:t>
       </w:r>
-      <w:bookmarkEnd w:id="73"/>
+      <w:bookmarkEnd w:id="74"/>
       <w:r>
         <w:t>và Cohension</w:t>
       </w:r>
@@ -31825,14 +31818,14 @@
           <w:lang w:val="vi-VN"/>
         </w:rPr>
       </w:pPr>
-      <w:bookmarkStart w:id="74" w:name="_Toc59685382"/>
+      <w:bookmarkStart w:id="75" w:name="_Toc59685382"/>
       <w:r>
         <w:rPr>
           <w:lang w:val="vi-VN"/>
         </w:rPr>
         <w:t>Design Principles</w:t>
       </w:r>
-      <w:bookmarkEnd w:id="74"/>
+      <w:bookmarkEnd w:id="75"/>
     </w:p>
     <w:p>
       <w:pPr>
@@ -31914,8 +31907,6 @@
         </w:rPr>
         <w:t xml:space="preserve"> hay hiển thị thông báo cũng được tách ra rõ ràng và tường minh nhất để sau này có thể bảo trì dễ dàng.</w:t>
       </w:r>
-      <w:bookmarkStart w:id="75" w:name="_GoBack"/>
-      <w:bookmarkEnd w:id="75"/>
     </w:p>
     <w:p>
       <w:pPr>
@@ -33012,7 +33003,7 @@
         <w:rStyle w:val="PageNumber"/>
         <w:noProof/>
       </w:rPr>
-      <w:t>43</w:t>
+      <w:t>28</w:t>
     </w:r>
     <w:r>
       <w:rPr>
@@ -36388,7 +36379,7 @@
 </file>
 
 <file path=customXml/itemProps1.xml><?xml version="1.0" encoding="utf-8"?>
-<ds:datastoreItem xmlns:ds="http://schemas.openxmlformats.org/officeDocument/2006/customXml" ds:itemID="{B305BA54-C54D-4212-982A-3FE314EEAA2B}">
+<ds:datastoreItem xmlns:ds="http://schemas.openxmlformats.org/officeDocument/2006/customXml" ds:itemID="{E0DC6352-54E9-4C66-B5A8-3EDEACDE4C98}">
   <ds:schemaRefs>
     <ds:schemaRef ds:uri="http://schemas.openxmlformats.org/officeDocument/2006/bibliography"/>
   </ds:schemaRefs>

</xml_diff>